<commit_message>
axis correct, external text file
</commit_message>
<xml_diff>
--- a/homework/week 2/Introduction questions.docx
+++ b/homework/week 2/Introduction questions.docx
@@ -13,6 +13,42 @@
         <w:rPr>
           <w:lang w:val="en-US"/>
         </w:rPr>
+        <w:t>Marc Moorman</w:t>
+      </w:r>
+    </w:p>
+    <w:p>
+      <w:pPr>
+        <w:pStyle w:val="Geenafstand"/>
+        <w:rPr>
+          <w:lang w:val="en-US"/>
+        </w:rPr>
+      </w:pPr>
+      <w:r>
+        <w:rPr>
+          <w:lang w:val="en-US"/>
+        </w:rPr>
+        <w:t>10769781</w:t>
+      </w:r>
+    </w:p>
+    <w:p>
+      <w:pPr>
+        <w:pStyle w:val="Geenafstand"/>
+        <w:rPr>
+          <w:lang w:val="en-US"/>
+        </w:rPr>
+      </w:pPr>
+    </w:p>
+    <w:p>
+      <w:pPr>
+        <w:pStyle w:val="Geenafstand"/>
+        <w:rPr>
+          <w:lang w:val="en-US"/>
+        </w:rPr>
+      </w:pPr>
+      <w:r>
+        <w:rPr>
+          <w:lang w:val="en-US"/>
+        </w:rPr>
         <w:t>1.</w:t>
       </w:r>
       <w:r>
@@ -177,21 +213,7 @@
         <w:rPr>
           <w:lang w:val="en-US"/>
         </w:rPr>
-        <w:t xml:space="preserve">Example: </w:t>
-      </w:r>
-      <w:proofErr w:type="spellStart"/>
-      <w:r>
-        <w:rPr>
-          <w:lang w:val="en-US"/>
-        </w:rPr>
-        <w:t>querySelector</w:t>
-      </w:r>
-      <w:proofErr w:type="spellEnd"/>
-      <w:r>
-        <w:rPr>
-          <w:lang w:val="en-US"/>
-        </w:rPr>
-        <w:t>(p). find html tags with &lt;p&gt;.</w:t>
+        <w:t>Example: querySelector(p). find html tags with &lt;p&gt;.</w:t>
       </w:r>
     </w:p>
     <w:sectPr>

</xml_diff>